<commit_message>
Fix: unify the train and test data generator
</commit_message>
<xml_diff>
--- a/Documents/GPT2Discussion.docx
+++ b/Documents/GPT2Discussion.docx
@@ -21,19 +21,11 @@
       </w:r>
     </w:p>
     <w:p>
-      <w:proofErr w:type="spellStart"/>
       <w:r>
         <w:rPr>
           <w:rFonts w:ascii="Arial Unicode MS" w:eastAsia="Arial Unicode MS" w:hAnsi="Arial Unicode MS" w:cs="Arial Unicode MS"/>
         </w:rPr>
-        <w:t>Eg</w:t>
-      </w:r>
-      <w:proofErr w:type="spellEnd"/>
-      <w:r>
-        <w:rPr>
-          <w:rFonts w:ascii="Arial Unicode MS" w:eastAsia="Arial Unicode MS" w:hAnsi="Arial Unicode MS" w:cs="Arial Unicode MS"/>
-        </w:rPr>
-        <w:t xml:space="preserve"> it takes in {(1, 2), (2, 3), (3, 4)} → “x + 1”</w:t>
+        <w:t>Eg it takes in {(1, 2), (2, 3), (3, 4)} → “x + 1”</w:t>
       </w:r>
     </w:p>
     <w:p/>
@@ -59,15 +51,7 @@
     </w:p>
     <w:p>
       <w:r>
-        <w:t xml:space="preserve">We take the </w:t>
-      </w:r>
-      <w:proofErr w:type="spellStart"/>
-      <w:r>
-        <w:t>eqn</w:t>
-      </w:r>
-      <w:proofErr w:type="spellEnd"/>
-      <w:r>
-        <w:t xml:space="preserve"> and TX and we get PY</w:t>
+        <w:t>We take the eqn and TX and we get PY</w:t>
       </w:r>
     </w:p>
     <w:p>
@@ -290,6 +274,7 @@
                 <w:between w:val="nil"/>
               </w:pBdr>
               <w:spacing w:line="240" w:lineRule="auto"/>
+              <w:jc w:val="center"/>
             </w:pPr>
             <w:r>
               <w:t># variables</w:t>
@@ -369,7 +354,7 @@
               <w:spacing w:line="240" w:lineRule="auto"/>
             </w:pPr>
             <w:r>
-              <w:t>1</w:t>
+              <w:t>2+</w:t>
             </w:r>
           </w:p>
         </w:tc>
@@ -397,6 +382,7 @@
                 <w:between w:val="nil"/>
               </w:pBdr>
               <w:spacing w:line="240" w:lineRule="auto"/>
+              <w:jc w:val="center"/>
             </w:pPr>
             <w:r>
               <w:t># decimals</w:t>
@@ -504,6 +490,7 @@
                 <w:between w:val="nil"/>
               </w:pBdr>
               <w:spacing w:line="240" w:lineRule="auto"/>
+              <w:jc w:val="center"/>
             </w:pPr>
             <w:r>
               <w:t>Datapoints spacing</w:t>
@@ -611,6 +598,7 @@
                 <w:between w:val="nil"/>
               </w:pBdr>
               <w:spacing w:line="240" w:lineRule="auto"/>
+              <w:jc w:val="center"/>
             </w:pPr>
             <w:r>
               <w:t># datapoints</w:t>
@@ -690,7 +678,16 @@
               <w:spacing w:line="240" w:lineRule="auto"/>
             </w:pPr>
             <w:r>
-              <w:t>Many [30]</w:t>
+              <w:t>Many [</w:t>
+            </w:r>
+            <w:r>
+              <w:t>5</w:t>
+            </w:r>
+            <w:r>
+              <w:t>00</w:t>
+            </w:r>
+            <w:r>
+              <w:t>]</w:t>
             </w:r>
           </w:p>
         </w:tc>
@@ -718,6 +715,7 @@
                 <w:between w:val="nil"/>
               </w:pBdr>
               <w:spacing w:line="240" w:lineRule="auto"/>
+              <w:jc w:val="center"/>
             </w:pPr>
             <w:r>
               <w:t>Set of operators</w:t>
@@ -825,6 +823,7 @@
                 <w:between w:val="nil"/>
               </w:pBdr>
               <w:spacing w:line="240" w:lineRule="auto"/>
+              <w:jc w:val="center"/>
             </w:pPr>
             <w:r>
               <w:t>Equation complexity</w:t>
@@ -932,6 +931,7 @@
                 <w:between w:val="nil"/>
               </w:pBdr>
               <w:spacing w:line="240" w:lineRule="auto"/>
+              <w:jc w:val="center"/>
             </w:pPr>
             <w:r>
               <w:t>Interval</w:t>
@@ -1039,6 +1039,7 @@
                 <w:between w:val="nil"/>
               </w:pBdr>
               <w:spacing w:line="240" w:lineRule="auto"/>
+              <w:jc w:val="center"/>
             </w:pPr>
             <w:r>
               <w:t>Input to model</w:t>
@@ -1055,491 +1056,6 @@
               <w:bottom w:w="100" w:type="dxa"/>
               <w:right w:w="100" w:type="dxa"/>
             </w:tcMar>
-          </w:tcPr>
-          <w:p>
-            <w:pPr>
-              <w:widowControl w:val="0"/>
-              <w:pBdr>
-                <w:top w:val="nil"/>
-                <w:left w:val="nil"/>
-                <w:bottom w:val="nil"/>
-                <w:right w:val="nil"/>
-                <w:between w:val="nil"/>
-              </w:pBdr>
-              <w:spacing w:line="240" w:lineRule="auto"/>
-            </w:pPr>
-            <w:r>
-              <w:t>y</w:t>
-            </w:r>
-          </w:p>
-        </w:tc>
-        <w:tc>
-          <w:tcPr>
-            <w:tcW w:w="2340" w:type="dxa"/>
-            <w:shd w:val="clear" w:color="auto" w:fill="auto"/>
-            <w:tcMar>
-              <w:top w:w="100" w:type="dxa"/>
-              <w:left w:w="100" w:type="dxa"/>
-              <w:bottom w:w="100" w:type="dxa"/>
-              <w:right w:w="100" w:type="dxa"/>
-            </w:tcMar>
-          </w:tcPr>
-          <w:p>
-            <w:pPr>
-              <w:widowControl w:val="0"/>
-              <w:pBdr>
-                <w:top w:val="nil"/>
-                <w:left w:val="nil"/>
-                <w:bottom w:val="nil"/>
-                <w:right w:val="nil"/>
-                <w:between w:val="nil"/>
-              </w:pBdr>
-              <w:spacing w:line="240" w:lineRule="auto"/>
-            </w:pPr>
-            <w:r>
-              <w:t>(x, y)</w:t>
-            </w:r>
-          </w:p>
-        </w:tc>
-        <w:tc>
-          <w:tcPr>
-            <w:tcW w:w="2340" w:type="dxa"/>
-          </w:tcPr>
-          <w:p>
-            <w:pPr>
-              <w:widowControl w:val="0"/>
-              <w:pBdr>
-                <w:top w:val="nil"/>
-                <w:left w:val="nil"/>
-                <w:bottom w:val="nil"/>
-                <w:right w:val="nil"/>
-                <w:between w:val="nil"/>
-              </w:pBdr>
-              <w:spacing w:line="240" w:lineRule="auto"/>
-            </w:pPr>
-            <w:r>
-              <w:t>(</w:t>
-            </w:r>
-            <w:r>
-              <w:t xml:space="preserve">sorted </w:t>
-            </w:r>
-            <w:r>
-              <w:t>y</w:t>
-            </w:r>
-            <w:r>
-              <w:t xml:space="preserve"> values</w:t>
-            </w:r>
-            <w:r>
-              <w:t>)</w:t>
-            </w:r>
-          </w:p>
-        </w:tc>
-      </w:tr>
-      <w:tr>
-        <w:tc>
-          <w:tcPr>
-            <w:tcW w:w="2690" w:type="dxa"/>
-            <w:shd w:val="clear" w:color="auto" w:fill="auto"/>
-            <w:tcMar>
-              <w:top w:w="100" w:type="dxa"/>
-              <w:left w:w="100" w:type="dxa"/>
-              <w:bottom w:w="100" w:type="dxa"/>
-              <w:right w:w="100" w:type="dxa"/>
-            </w:tcMar>
-          </w:tcPr>
-          <w:p>
-            <w:pPr>
-              <w:widowControl w:val="0"/>
-              <w:pBdr>
-                <w:top w:val="nil"/>
-                <w:left w:val="nil"/>
-                <w:bottom w:val="nil"/>
-                <w:right w:val="nil"/>
-                <w:between w:val="nil"/>
-              </w:pBdr>
-              <w:spacing w:line="240" w:lineRule="auto"/>
-            </w:pPr>
-          </w:p>
-        </w:tc>
-        <w:tc>
-          <w:tcPr>
-            <w:tcW w:w="2610" w:type="dxa"/>
-            <w:shd w:val="clear" w:color="auto" w:fill="auto"/>
-            <w:tcMar>
-              <w:top w:w="100" w:type="dxa"/>
-              <w:left w:w="100" w:type="dxa"/>
-              <w:bottom w:w="100" w:type="dxa"/>
-              <w:right w:w="100" w:type="dxa"/>
-            </w:tcMar>
-          </w:tcPr>
-          <w:p>
-            <w:pPr>
-              <w:widowControl w:val="0"/>
-              <w:pBdr>
-                <w:top w:val="nil"/>
-                <w:left w:val="nil"/>
-                <w:bottom w:val="nil"/>
-                <w:right w:val="nil"/>
-                <w:between w:val="nil"/>
-              </w:pBdr>
-              <w:spacing w:line="240" w:lineRule="auto"/>
-            </w:pPr>
-          </w:p>
-        </w:tc>
-        <w:tc>
-          <w:tcPr>
-            <w:tcW w:w="2340" w:type="dxa"/>
-            <w:shd w:val="clear" w:color="auto" w:fill="auto"/>
-            <w:tcMar>
-              <w:top w:w="100" w:type="dxa"/>
-              <w:left w:w="100" w:type="dxa"/>
-              <w:bottom w:w="100" w:type="dxa"/>
-              <w:right w:w="100" w:type="dxa"/>
-            </w:tcMar>
-          </w:tcPr>
-          <w:p>
-            <w:pPr>
-              <w:widowControl w:val="0"/>
-              <w:pBdr>
-                <w:top w:val="nil"/>
-                <w:left w:val="nil"/>
-                <w:bottom w:val="nil"/>
-                <w:right w:val="nil"/>
-                <w:between w:val="nil"/>
-              </w:pBdr>
-              <w:spacing w:line="240" w:lineRule="auto"/>
-            </w:pPr>
-          </w:p>
-        </w:tc>
-        <w:tc>
-          <w:tcPr>
-            <w:tcW w:w="2340" w:type="dxa"/>
-          </w:tcPr>
-          <w:p>
-            <w:pPr>
-              <w:widowControl w:val="0"/>
-              <w:pBdr>
-                <w:top w:val="nil"/>
-                <w:left w:val="nil"/>
-                <w:bottom w:val="nil"/>
-                <w:right w:val="nil"/>
-                <w:between w:val="nil"/>
-              </w:pBdr>
-              <w:spacing w:line="240" w:lineRule="auto"/>
-            </w:pPr>
-          </w:p>
-        </w:tc>
-      </w:tr>
-      <w:tr>
-        <w:tc>
-          <w:tcPr>
-            <w:tcW w:w="2690" w:type="dxa"/>
-            <w:shd w:val="clear" w:color="auto" w:fill="auto"/>
-            <w:tcMar>
-              <w:top w:w="100" w:type="dxa"/>
-              <w:left w:w="100" w:type="dxa"/>
-              <w:bottom w:w="100" w:type="dxa"/>
-              <w:right w:w="100" w:type="dxa"/>
-            </w:tcMar>
-          </w:tcPr>
-          <w:p>
-            <w:pPr>
-              <w:widowControl w:val="0"/>
-              <w:pBdr>
-                <w:top w:val="nil"/>
-                <w:left w:val="nil"/>
-                <w:bottom w:val="nil"/>
-                <w:right w:val="nil"/>
-                <w:between w:val="nil"/>
-              </w:pBdr>
-              <w:spacing w:line="240" w:lineRule="auto"/>
-            </w:pPr>
-            <w:r>
-              <w:t xml:space="preserve"># number of training equations </w:t>
-            </w:r>
-          </w:p>
-        </w:tc>
-        <w:tc>
-          <w:tcPr>
-            <w:tcW w:w="2610" w:type="dxa"/>
-            <w:shd w:val="clear" w:color="auto" w:fill="auto"/>
-            <w:tcMar>
-              <w:top w:w="100" w:type="dxa"/>
-              <w:left w:w="100" w:type="dxa"/>
-              <w:bottom w:w="100" w:type="dxa"/>
-              <w:right w:w="100" w:type="dxa"/>
-            </w:tcMar>
-          </w:tcPr>
-          <w:p>
-            <w:pPr>
-              <w:widowControl w:val="0"/>
-              <w:pBdr>
-                <w:top w:val="nil"/>
-                <w:left w:val="nil"/>
-                <w:bottom w:val="nil"/>
-                <w:right w:val="nil"/>
-                <w:between w:val="nil"/>
-              </w:pBdr>
-              <w:spacing w:line="240" w:lineRule="auto"/>
-            </w:pPr>
-            <w:r>
-              <w:t>Many (5 million?)</w:t>
-            </w:r>
-          </w:p>
-        </w:tc>
-        <w:tc>
-          <w:tcPr>
-            <w:tcW w:w="2340" w:type="dxa"/>
-            <w:shd w:val="clear" w:color="auto" w:fill="auto"/>
-            <w:tcMar>
-              <w:top w:w="100" w:type="dxa"/>
-              <w:left w:w="100" w:type="dxa"/>
-              <w:bottom w:w="100" w:type="dxa"/>
-              <w:right w:w="100" w:type="dxa"/>
-            </w:tcMar>
-          </w:tcPr>
-          <w:p>
-            <w:pPr>
-              <w:widowControl w:val="0"/>
-              <w:pBdr>
-                <w:top w:val="nil"/>
-                <w:left w:val="nil"/>
-                <w:bottom w:val="nil"/>
-                <w:right w:val="nil"/>
-                <w:between w:val="nil"/>
-              </w:pBdr>
-              <w:spacing w:line="240" w:lineRule="auto"/>
-            </w:pPr>
-            <w:r>
-              <w:t xml:space="preserve">Many </w:t>
-            </w:r>
-            <w:proofErr w:type="spellStart"/>
-            <w:r>
-              <w:t>many</w:t>
-            </w:r>
-            <w:proofErr w:type="spellEnd"/>
-            <w:r>
-              <w:t xml:space="preserve"> more</w:t>
-            </w:r>
-          </w:p>
-        </w:tc>
-        <w:tc>
-          <w:tcPr>
-            <w:tcW w:w="2340" w:type="dxa"/>
-          </w:tcPr>
-          <w:p>
-            <w:pPr>
-              <w:widowControl w:val="0"/>
-              <w:pBdr>
-                <w:top w:val="nil"/>
-                <w:left w:val="nil"/>
-                <w:bottom w:val="nil"/>
-                <w:right w:val="nil"/>
-                <w:between w:val="nil"/>
-              </w:pBdr>
-              <w:spacing w:line="240" w:lineRule="auto"/>
-            </w:pPr>
-            <w:r>
-              <w:t>Many (5 million?)</w:t>
-            </w:r>
-          </w:p>
-        </w:tc>
-      </w:tr>
-      <w:tr>
-        <w:tc>
-          <w:tcPr>
-            <w:tcW w:w="2690" w:type="dxa"/>
-            <w:shd w:val="clear" w:color="auto" w:fill="auto"/>
-            <w:tcMar>
-              <w:top w:w="100" w:type="dxa"/>
-              <w:left w:w="100" w:type="dxa"/>
-              <w:bottom w:w="100" w:type="dxa"/>
-              <w:right w:w="100" w:type="dxa"/>
-            </w:tcMar>
-          </w:tcPr>
-          <w:p>
-            <w:pPr>
-              <w:widowControl w:val="0"/>
-              <w:pBdr>
-                <w:top w:val="nil"/>
-                <w:left w:val="nil"/>
-                <w:bottom w:val="nil"/>
-                <w:right w:val="nil"/>
-                <w:between w:val="nil"/>
-              </w:pBdr>
-              <w:spacing w:line="240" w:lineRule="auto"/>
-            </w:pPr>
-            <w:r>
-              <w:t>Constant values: how many</w:t>
-            </w:r>
-          </w:p>
-        </w:tc>
-        <w:tc>
-          <w:tcPr>
-            <w:tcW w:w="2610" w:type="dxa"/>
-            <w:shd w:val="clear" w:color="auto" w:fill="auto"/>
-            <w:tcMar>
-              <w:top w:w="100" w:type="dxa"/>
-              <w:left w:w="100" w:type="dxa"/>
-              <w:bottom w:w="100" w:type="dxa"/>
-              <w:right w:w="100" w:type="dxa"/>
-            </w:tcMar>
-          </w:tcPr>
-          <w:p>
-            <w:pPr>
-              <w:widowControl w:val="0"/>
-              <w:pBdr>
-                <w:top w:val="nil"/>
-                <w:left w:val="nil"/>
-                <w:bottom w:val="nil"/>
-                <w:right w:val="nil"/>
-                <w:between w:val="nil"/>
-              </w:pBdr>
-              <w:spacing w:line="240" w:lineRule="auto"/>
-            </w:pPr>
-            <w:r>
-              <w:t>Not too many (50%)</w:t>
-            </w:r>
-          </w:p>
-        </w:tc>
-        <w:tc>
-          <w:tcPr>
-            <w:tcW w:w="2340" w:type="dxa"/>
-            <w:shd w:val="clear" w:color="auto" w:fill="auto"/>
-            <w:tcMar>
-              <w:top w:w="100" w:type="dxa"/>
-              <w:left w:w="100" w:type="dxa"/>
-              <w:bottom w:w="100" w:type="dxa"/>
-              <w:right w:w="100" w:type="dxa"/>
-            </w:tcMar>
-          </w:tcPr>
-          <w:p>
-            <w:pPr>
-              <w:widowControl w:val="0"/>
-              <w:pBdr>
-                <w:top w:val="nil"/>
-                <w:left w:val="nil"/>
-                <w:bottom w:val="nil"/>
-                <w:right w:val="nil"/>
-                <w:between w:val="nil"/>
-              </w:pBdr>
-              <w:spacing w:line="240" w:lineRule="auto"/>
-            </w:pPr>
-            <w:r>
-              <w:t>Many (80%)</w:t>
-            </w:r>
-          </w:p>
-        </w:tc>
-        <w:tc>
-          <w:tcPr>
-            <w:tcW w:w="2340" w:type="dxa"/>
-          </w:tcPr>
-          <w:p>
-            <w:pPr>
-              <w:widowControl w:val="0"/>
-              <w:pBdr>
-                <w:top w:val="nil"/>
-                <w:left w:val="nil"/>
-                <w:bottom w:val="nil"/>
-                <w:right w:val="nil"/>
-                <w:between w:val="nil"/>
-              </w:pBdr>
-              <w:spacing w:line="240" w:lineRule="auto"/>
-            </w:pPr>
-            <w:r>
-              <w:t>Not too many (50%)</w:t>
-            </w:r>
-          </w:p>
-        </w:tc>
-      </w:tr>
-      <w:tr>
-        <w:tc>
-          <w:tcPr>
-            <w:tcW w:w="2690" w:type="dxa"/>
-            <w:shd w:val="clear" w:color="auto" w:fill="auto"/>
-            <w:tcMar>
-              <w:top w:w="100" w:type="dxa"/>
-              <w:left w:w="100" w:type="dxa"/>
-              <w:bottom w:w="100" w:type="dxa"/>
-              <w:right w:w="100" w:type="dxa"/>
-            </w:tcMar>
-          </w:tcPr>
-          <w:p>
-            <w:pPr>
-              <w:widowControl w:val="0"/>
-              <w:pBdr>
-                <w:top w:val="nil"/>
-                <w:left w:val="nil"/>
-                <w:bottom w:val="nil"/>
-                <w:right w:val="nil"/>
-                <w:between w:val="nil"/>
-              </w:pBdr>
-              <w:spacing w:line="240" w:lineRule="auto"/>
-            </w:pPr>
-            <w:r>
-              <w:t>Constant values: range</w:t>
-            </w:r>
-          </w:p>
-        </w:tc>
-        <w:tc>
-          <w:tcPr>
-            <w:tcW w:w="2610" w:type="dxa"/>
-            <w:shd w:val="clear" w:color="auto" w:fill="auto"/>
-            <w:tcMar>
-              <w:top w:w="100" w:type="dxa"/>
-              <w:left w:w="100" w:type="dxa"/>
-              <w:bottom w:w="100" w:type="dxa"/>
-              <w:right w:w="100" w:type="dxa"/>
-            </w:tcMar>
-          </w:tcPr>
-          <w:p>
-            <w:pPr>
-              <w:widowControl w:val="0"/>
-              <w:pBdr>
-                <w:top w:val="nil"/>
-                <w:left w:val="nil"/>
-                <w:bottom w:val="nil"/>
-                <w:right w:val="nil"/>
-                <w:between w:val="nil"/>
-              </w:pBdr>
-              <w:spacing w:line="240" w:lineRule="auto"/>
-            </w:pPr>
-            <w:r>
-              <w:t>Small [-1, 1]</w:t>
-            </w:r>
-          </w:p>
-        </w:tc>
-        <w:tc>
-          <w:tcPr>
-            <w:tcW w:w="2340" w:type="dxa"/>
-            <w:shd w:val="clear" w:color="auto" w:fill="auto"/>
-            <w:tcMar>
-              <w:top w:w="100" w:type="dxa"/>
-              <w:left w:w="100" w:type="dxa"/>
-              <w:bottom w:w="100" w:type="dxa"/>
-              <w:right w:w="100" w:type="dxa"/>
-            </w:tcMar>
-          </w:tcPr>
-          <w:p>
-            <w:pPr>
-              <w:widowControl w:val="0"/>
-              <w:pBdr>
-                <w:top w:val="nil"/>
-                <w:left w:val="nil"/>
-                <w:bottom w:val="nil"/>
-                <w:right w:val="nil"/>
-                <w:between w:val="nil"/>
-              </w:pBdr>
-              <w:spacing w:line="240" w:lineRule="auto"/>
-            </w:pPr>
-            <w:r>
-              <w:t>Large (-5, 5)</w:t>
-            </w:r>
-          </w:p>
-        </w:tc>
-        <w:tc>
-          <w:tcPr>
-            <w:tcW w:w="2340" w:type="dxa"/>
           </w:tcPr>
           <w:p>
             <w:pPr>
@@ -1557,7 +1073,68 @@
               </w:rPr>
             </w:pPr>
             <w:r>
-              <w:t>Small [-1, 1]</w:t>
+              <w:t>y</w:t>
+            </w:r>
+          </w:p>
+        </w:tc>
+        <w:tc>
+          <w:tcPr>
+            <w:tcW w:w="2340" w:type="dxa"/>
+            <w:shd w:val="clear" w:color="auto" w:fill="auto"/>
+            <w:tcMar>
+              <w:top w:w="100" w:type="dxa"/>
+              <w:left w:w="100" w:type="dxa"/>
+              <w:bottom w:w="100" w:type="dxa"/>
+              <w:right w:w="100" w:type="dxa"/>
+            </w:tcMar>
+          </w:tcPr>
+          <w:p>
+            <w:pPr>
+              <w:widowControl w:val="0"/>
+              <w:pBdr>
+                <w:top w:val="nil"/>
+                <w:left w:val="nil"/>
+                <w:bottom w:val="nil"/>
+                <w:right w:val="nil"/>
+                <w:between w:val="nil"/>
+              </w:pBdr>
+              <w:spacing w:line="240" w:lineRule="auto"/>
+            </w:pPr>
+            <w:r>
+              <w:t>(x, y)</w:t>
+            </w:r>
+          </w:p>
+        </w:tc>
+        <w:tc>
+          <w:tcPr>
+            <w:tcW w:w="2340" w:type="dxa"/>
+          </w:tcPr>
+          <w:p>
+            <w:pPr>
+              <w:widowControl w:val="0"/>
+              <w:pBdr>
+                <w:top w:val="nil"/>
+                <w:left w:val="nil"/>
+                <w:bottom w:val="nil"/>
+                <w:right w:val="nil"/>
+                <w:between w:val="nil"/>
+              </w:pBdr>
+              <w:spacing w:line="240" w:lineRule="auto"/>
+            </w:pPr>
+            <w:r>
+              <w:t>(</w:t>
+            </w:r>
+            <w:r>
+              <w:t xml:space="preserve">sorted </w:t>
+            </w:r>
+            <w:r>
+              <w:t>y</w:t>
+            </w:r>
+            <w:r>
+              <w:t xml:space="preserve"> values</w:t>
+            </w:r>
+            <w:r>
+              <w:t>)</w:t>
             </w:r>
           </w:p>
         </w:tc>
@@ -1585,6 +1162,7 @@
                 <w:between w:val="nil"/>
               </w:pBdr>
               <w:spacing w:line="240" w:lineRule="auto"/>
+              <w:jc w:val="center"/>
             </w:pPr>
           </w:p>
         </w:tc>
@@ -1681,6 +1259,9 @@
               </w:pBdr>
               <w:spacing w:line="240" w:lineRule="auto"/>
             </w:pPr>
+            <w:r>
+              <w:t xml:space="preserve"># number of training equations </w:t>
+            </w:r>
           </w:p>
         </w:tc>
         <w:tc>
@@ -1706,49 +1287,58 @@
               </w:pBdr>
               <w:spacing w:line="240" w:lineRule="auto"/>
             </w:pPr>
-          </w:p>
-        </w:tc>
-        <w:tc>
-          <w:tcPr>
-            <w:tcW w:w="2340" w:type="dxa"/>
-            <w:shd w:val="clear" w:color="auto" w:fill="auto"/>
-            <w:tcMar>
-              <w:top w:w="100" w:type="dxa"/>
-              <w:left w:w="100" w:type="dxa"/>
-              <w:bottom w:w="100" w:type="dxa"/>
-              <w:right w:w="100" w:type="dxa"/>
-            </w:tcMar>
-          </w:tcPr>
-          <w:p>
-            <w:pPr>
-              <w:widowControl w:val="0"/>
-              <w:pBdr>
-                <w:top w:val="nil"/>
-                <w:left w:val="nil"/>
-                <w:bottom w:val="nil"/>
-                <w:right w:val="nil"/>
-                <w:between w:val="nil"/>
-              </w:pBdr>
-              <w:spacing w:line="240" w:lineRule="auto"/>
-            </w:pPr>
-          </w:p>
-        </w:tc>
-        <w:tc>
-          <w:tcPr>
-            <w:tcW w:w="2340" w:type="dxa"/>
-          </w:tcPr>
-          <w:p>
-            <w:pPr>
-              <w:widowControl w:val="0"/>
-              <w:pBdr>
-                <w:top w:val="nil"/>
-                <w:left w:val="nil"/>
-                <w:bottom w:val="nil"/>
-                <w:right w:val="nil"/>
-                <w:between w:val="nil"/>
-              </w:pBdr>
-              <w:spacing w:line="240" w:lineRule="auto"/>
-            </w:pPr>
+            <w:r>
+              <w:t>Many (5 million?)</w:t>
+            </w:r>
+          </w:p>
+        </w:tc>
+        <w:tc>
+          <w:tcPr>
+            <w:tcW w:w="2340" w:type="dxa"/>
+            <w:shd w:val="clear" w:color="auto" w:fill="auto"/>
+            <w:tcMar>
+              <w:top w:w="100" w:type="dxa"/>
+              <w:left w:w="100" w:type="dxa"/>
+              <w:bottom w:w="100" w:type="dxa"/>
+              <w:right w:w="100" w:type="dxa"/>
+            </w:tcMar>
+          </w:tcPr>
+          <w:p>
+            <w:pPr>
+              <w:widowControl w:val="0"/>
+              <w:pBdr>
+                <w:top w:val="nil"/>
+                <w:left w:val="nil"/>
+                <w:bottom w:val="nil"/>
+                <w:right w:val="nil"/>
+                <w:between w:val="nil"/>
+              </w:pBdr>
+              <w:spacing w:line="240" w:lineRule="auto"/>
+            </w:pPr>
+            <w:r>
+              <w:t>Many many more</w:t>
+            </w:r>
+          </w:p>
+        </w:tc>
+        <w:tc>
+          <w:tcPr>
+            <w:tcW w:w="2340" w:type="dxa"/>
+          </w:tcPr>
+          <w:p>
+            <w:pPr>
+              <w:widowControl w:val="0"/>
+              <w:pBdr>
+                <w:top w:val="nil"/>
+                <w:left w:val="nil"/>
+                <w:bottom w:val="nil"/>
+                <w:right w:val="nil"/>
+                <w:between w:val="nil"/>
+              </w:pBdr>
+              <w:spacing w:line="240" w:lineRule="auto"/>
+            </w:pPr>
+            <w:r>
+              <w:t>Many (5 million?)</w:t>
+            </w:r>
           </w:p>
         </w:tc>
       </w:tr>
@@ -1777,15 +1367,7 @@
               <w:spacing w:line="240" w:lineRule="auto"/>
             </w:pPr>
             <w:r>
-              <w:t xml:space="preserve">Use </w:t>
-            </w:r>
-            <w:proofErr w:type="spellStart"/>
-            <w:r>
-              <w:t>pointnet</w:t>
-            </w:r>
-            <w:proofErr w:type="spellEnd"/>
-            <w:r>
-              <w:t>?</w:t>
+              <w:t>Constant values: how many</w:t>
             </w:r>
           </w:p>
         </w:tc>
@@ -1813,53 +1395,56 @@
               <w:spacing w:line="240" w:lineRule="auto"/>
             </w:pPr>
             <w:r>
-              <w:t>Yeah - deep!!</w:t>
-            </w:r>
-          </w:p>
-        </w:tc>
-        <w:tc>
-          <w:tcPr>
-            <w:tcW w:w="2340" w:type="dxa"/>
-            <w:shd w:val="clear" w:color="auto" w:fill="auto"/>
-            <w:tcMar>
-              <w:top w:w="100" w:type="dxa"/>
-              <w:left w:w="100" w:type="dxa"/>
-              <w:bottom w:w="100" w:type="dxa"/>
-              <w:right w:w="100" w:type="dxa"/>
-            </w:tcMar>
-          </w:tcPr>
-          <w:p>
-            <w:pPr>
-              <w:widowControl w:val="0"/>
-              <w:pBdr>
-                <w:top w:val="nil"/>
-                <w:left w:val="nil"/>
-                <w:bottom w:val="nil"/>
-                <w:right w:val="nil"/>
-                <w:between w:val="nil"/>
-              </w:pBdr>
-              <w:spacing w:line="240" w:lineRule="auto"/>
-            </w:pPr>
-          </w:p>
-        </w:tc>
-        <w:tc>
-          <w:tcPr>
-            <w:tcW w:w="2340" w:type="dxa"/>
-          </w:tcPr>
-          <w:p>
-            <w:pPr>
-              <w:widowControl w:val="0"/>
-              <w:pBdr>
-                <w:top w:val="nil"/>
-                <w:left w:val="nil"/>
-                <w:bottom w:val="nil"/>
-                <w:right w:val="nil"/>
-                <w:between w:val="nil"/>
-              </w:pBdr>
-              <w:spacing w:line="240" w:lineRule="auto"/>
-            </w:pPr>
-            <w:r>
-              <w:t>N.A.</w:t>
+              <w:t>Not too many (50%)</w:t>
+            </w:r>
+          </w:p>
+        </w:tc>
+        <w:tc>
+          <w:tcPr>
+            <w:tcW w:w="2340" w:type="dxa"/>
+            <w:shd w:val="clear" w:color="auto" w:fill="auto"/>
+            <w:tcMar>
+              <w:top w:w="100" w:type="dxa"/>
+              <w:left w:w="100" w:type="dxa"/>
+              <w:bottom w:w="100" w:type="dxa"/>
+              <w:right w:w="100" w:type="dxa"/>
+            </w:tcMar>
+          </w:tcPr>
+          <w:p>
+            <w:pPr>
+              <w:widowControl w:val="0"/>
+              <w:pBdr>
+                <w:top w:val="nil"/>
+                <w:left w:val="nil"/>
+                <w:bottom w:val="nil"/>
+                <w:right w:val="nil"/>
+                <w:between w:val="nil"/>
+              </w:pBdr>
+              <w:spacing w:line="240" w:lineRule="auto"/>
+            </w:pPr>
+            <w:r>
+              <w:t>Many (80%)</w:t>
+            </w:r>
+          </w:p>
+        </w:tc>
+        <w:tc>
+          <w:tcPr>
+            <w:tcW w:w="2340" w:type="dxa"/>
+          </w:tcPr>
+          <w:p>
+            <w:pPr>
+              <w:widowControl w:val="0"/>
+              <w:pBdr>
+                <w:top w:val="nil"/>
+                <w:left w:val="nil"/>
+                <w:bottom w:val="nil"/>
+                <w:right w:val="nil"/>
+                <w:between w:val="nil"/>
+              </w:pBdr>
+              <w:spacing w:line="240" w:lineRule="auto"/>
+            </w:pPr>
+            <w:r>
+              <w:t>Not too many (50%)</w:t>
             </w:r>
           </w:p>
         </w:tc>
@@ -1889,7 +1474,7 @@
               <w:spacing w:line="240" w:lineRule="auto"/>
             </w:pPr>
             <w:r>
-              <w:t>Sort datapoints?</w:t>
+              <w:t>Constant values: range</w:t>
             </w:r>
           </w:p>
         </w:tc>
@@ -1917,53 +1502,59 @@
               <w:spacing w:line="240" w:lineRule="auto"/>
             </w:pPr>
             <w:r>
-              <w:t>irrelevant</w:t>
-            </w:r>
-          </w:p>
-        </w:tc>
-        <w:tc>
-          <w:tcPr>
-            <w:tcW w:w="2340" w:type="dxa"/>
-            <w:shd w:val="clear" w:color="auto" w:fill="auto"/>
-            <w:tcMar>
-              <w:top w:w="100" w:type="dxa"/>
-              <w:left w:w="100" w:type="dxa"/>
-              <w:bottom w:w="100" w:type="dxa"/>
-              <w:right w:w="100" w:type="dxa"/>
-            </w:tcMar>
-          </w:tcPr>
-          <w:p>
-            <w:pPr>
-              <w:widowControl w:val="0"/>
-              <w:pBdr>
-                <w:top w:val="nil"/>
-                <w:left w:val="nil"/>
-                <w:bottom w:val="nil"/>
-                <w:right w:val="nil"/>
-                <w:between w:val="nil"/>
-              </w:pBdr>
-              <w:spacing w:line="240" w:lineRule="auto"/>
-            </w:pPr>
-          </w:p>
-        </w:tc>
-        <w:tc>
-          <w:tcPr>
-            <w:tcW w:w="2340" w:type="dxa"/>
-          </w:tcPr>
-          <w:p>
-            <w:pPr>
-              <w:widowControl w:val="0"/>
-              <w:pBdr>
-                <w:top w:val="nil"/>
-                <w:left w:val="nil"/>
-                <w:bottom w:val="nil"/>
-                <w:right w:val="nil"/>
-                <w:between w:val="nil"/>
-              </w:pBdr>
-              <w:spacing w:line="240" w:lineRule="auto"/>
-            </w:pPr>
-            <w:r>
-              <w:t>Y</w:t>
+              <w:t>Small [-1, 1]</w:t>
+            </w:r>
+          </w:p>
+        </w:tc>
+        <w:tc>
+          <w:tcPr>
+            <w:tcW w:w="2340" w:type="dxa"/>
+            <w:shd w:val="clear" w:color="auto" w:fill="auto"/>
+            <w:tcMar>
+              <w:top w:w="100" w:type="dxa"/>
+              <w:left w:w="100" w:type="dxa"/>
+              <w:bottom w:w="100" w:type="dxa"/>
+              <w:right w:w="100" w:type="dxa"/>
+            </w:tcMar>
+          </w:tcPr>
+          <w:p>
+            <w:pPr>
+              <w:widowControl w:val="0"/>
+              <w:pBdr>
+                <w:top w:val="nil"/>
+                <w:left w:val="nil"/>
+                <w:bottom w:val="nil"/>
+                <w:right w:val="nil"/>
+                <w:between w:val="nil"/>
+              </w:pBdr>
+              <w:spacing w:line="240" w:lineRule="auto"/>
+            </w:pPr>
+            <w:r>
+              <w:t>Large (-5, 5)</w:t>
+            </w:r>
+          </w:p>
+        </w:tc>
+        <w:tc>
+          <w:tcPr>
+            <w:tcW w:w="2340" w:type="dxa"/>
+          </w:tcPr>
+          <w:p>
+            <w:pPr>
+              <w:widowControl w:val="0"/>
+              <w:pBdr>
+                <w:top w:val="nil"/>
+                <w:left w:val="nil"/>
+                <w:bottom w:val="nil"/>
+                <w:right w:val="nil"/>
+                <w:between w:val="nil"/>
+              </w:pBdr>
+              <w:spacing w:line="240" w:lineRule="auto"/>
+              <w:rPr>
+                <w:lang w:val="en-US"/>
+              </w:rPr>
+            </w:pPr>
+            <w:r>
+              <w:t>Small [-1, 1]</w:t>
             </w:r>
           </w:p>
         </w:tc>
@@ -1992,16 +1583,406 @@
               </w:pBdr>
               <w:spacing w:line="240" w:lineRule="auto"/>
             </w:pPr>
-            <w:r>
-              <w:t xml:space="preserve">Output constants in </w:t>
-            </w:r>
-            <w:proofErr w:type="spellStart"/>
-            <w:r>
-              <w:t>eqn</w:t>
-            </w:r>
-            <w:proofErr w:type="spellEnd"/>
-            <w:r>
-              <w:t>?</w:t>
+          </w:p>
+        </w:tc>
+        <w:tc>
+          <w:tcPr>
+            <w:tcW w:w="2610" w:type="dxa"/>
+            <w:shd w:val="clear" w:color="auto" w:fill="auto"/>
+            <w:tcMar>
+              <w:top w:w="100" w:type="dxa"/>
+              <w:left w:w="100" w:type="dxa"/>
+              <w:bottom w:w="100" w:type="dxa"/>
+              <w:right w:w="100" w:type="dxa"/>
+            </w:tcMar>
+          </w:tcPr>
+          <w:p>
+            <w:pPr>
+              <w:widowControl w:val="0"/>
+              <w:pBdr>
+                <w:top w:val="nil"/>
+                <w:left w:val="nil"/>
+                <w:bottom w:val="nil"/>
+                <w:right w:val="nil"/>
+                <w:between w:val="nil"/>
+              </w:pBdr>
+              <w:spacing w:line="240" w:lineRule="auto"/>
+            </w:pPr>
+          </w:p>
+        </w:tc>
+        <w:tc>
+          <w:tcPr>
+            <w:tcW w:w="2340" w:type="dxa"/>
+            <w:shd w:val="clear" w:color="auto" w:fill="auto"/>
+            <w:tcMar>
+              <w:top w:w="100" w:type="dxa"/>
+              <w:left w:w="100" w:type="dxa"/>
+              <w:bottom w:w="100" w:type="dxa"/>
+              <w:right w:w="100" w:type="dxa"/>
+            </w:tcMar>
+          </w:tcPr>
+          <w:p>
+            <w:pPr>
+              <w:widowControl w:val="0"/>
+              <w:pBdr>
+                <w:top w:val="nil"/>
+                <w:left w:val="nil"/>
+                <w:bottom w:val="nil"/>
+                <w:right w:val="nil"/>
+                <w:between w:val="nil"/>
+              </w:pBdr>
+              <w:spacing w:line="240" w:lineRule="auto"/>
+            </w:pPr>
+          </w:p>
+        </w:tc>
+        <w:tc>
+          <w:tcPr>
+            <w:tcW w:w="2340" w:type="dxa"/>
+          </w:tcPr>
+          <w:p>
+            <w:pPr>
+              <w:widowControl w:val="0"/>
+              <w:pBdr>
+                <w:top w:val="nil"/>
+                <w:left w:val="nil"/>
+                <w:bottom w:val="nil"/>
+                <w:right w:val="nil"/>
+                <w:between w:val="nil"/>
+              </w:pBdr>
+              <w:spacing w:line="240" w:lineRule="auto"/>
+            </w:pPr>
+          </w:p>
+        </w:tc>
+      </w:tr>
+      <w:tr>
+        <w:tc>
+          <w:tcPr>
+            <w:tcW w:w="2690" w:type="dxa"/>
+            <w:shd w:val="clear" w:color="auto" w:fill="auto"/>
+            <w:tcMar>
+              <w:top w:w="100" w:type="dxa"/>
+              <w:left w:w="100" w:type="dxa"/>
+              <w:bottom w:w="100" w:type="dxa"/>
+              <w:right w:w="100" w:type="dxa"/>
+            </w:tcMar>
+          </w:tcPr>
+          <w:p>
+            <w:pPr>
+              <w:widowControl w:val="0"/>
+              <w:pBdr>
+                <w:top w:val="nil"/>
+                <w:left w:val="nil"/>
+                <w:bottom w:val="nil"/>
+                <w:right w:val="nil"/>
+                <w:between w:val="nil"/>
+              </w:pBdr>
+              <w:spacing w:line="240" w:lineRule="auto"/>
+            </w:pPr>
+          </w:p>
+        </w:tc>
+        <w:tc>
+          <w:tcPr>
+            <w:tcW w:w="2610" w:type="dxa"/>
+            <w:shd w:val="clear" w:color="auto" w:fill="auto"/>
+            <w:tcMar>
+              <w:top w:w="100" w:type="dxa"/>
+              <w:left w:w="100" w:type="dxa"/>
+              <w:bottom w:w="100" w:type="dxa"/>
+              <w:right w:w="100" w:type="dxa"/>
+            </w:tcMar>
+          </w:tcPr>
+          <w:p>
+            <w:pPr>
+              <w:widowControl w:val="0"/>
+              <w:pBdr>
+                <w:top w:val="nil"/>
+                <w:left w:val="nil"/>
+                <w:bottom w:val="nil"/>
+                <w:right w:val="nil"/>
+                <w:between w:val="nil"/>
+              </w:pBdr>
+              <w:spacing w:line="240" w:lineRule="auto"/>
+            </w:pPr>
+          </w:p>
+        </w:tc>
+        <w:tc>
+          <w:tcPr>
+            <w:tcW w:w="2340" w:type="dxa"/>
+            <w:shd w:val="clear" w:color="auto" w:fill="auto"/>
+            <w:tcMar>
+              <w:top w:w="100" w:type="dxa"/>
+              <w:left w:w="100" w:type="dxa"/>
+              <w:bottom w:w="100" w:type="dxa"/>
+              <w:right w:w="100" w:type="dxa"/>
+            </w:tcMar>
+          </w:tcPr>
+          <w:p>
+            <w:pPr>
+              <w:widowControl w:val="0"/>
+              <w:pBdr>
+                <w:top w:val="nil"/>
+                <w:left w:val="nil"/>
+                <w:bottom w:val="nil"/>
+                <w:right w:val="nil"/>
+                <w:between w:val="nil"/>
+              </w:pBdr>
+              <w:spacing w:line="240" w:lineRule="auto"/>
+            </w:pPr>
+          </w:p>
+        </w:tc>
+        <w:tc>
+          <w:tcPr>
+            <w:tcW w:w="2340" w:type="dxa"/>
+          </w:tcPr>
+          <w:p>
+            <w:pPr>
+              <w:widowControl w:val="0"/>
+              <w:pBdr>
+                <w:top w:val="nil"/>
+                <w:left w:val="nil"/>
+                <w:bottom w:val="nil"/>
+                <w:right w:val="nil"/>
+                <w:between w:val="nil"/>
+              </w:pBdr>
+              <w:spacing w:line="240" w:lineRule="auto"/>
+            </w:pPr>
+          </w:p>
+        </w:tc>
+      </w:tr>
+      <w:tr>
+        <w:tc>
+          <w:tcPr>
+            <w:tcW w:w="2690" w:type="dxa"/>
+            <w:shd w:val="clear" w:color="auto" w:fill="auto"/>
+            <w:tcMar>
+              <w:top w:w="100" w:type="dxa"/>
+              <w:left w:w="100" w:type="dxa"/>
+              <w:bottom w:w="100" w:type="dxa"/>
+              <w:right w:w="100" w:type="dxa"/>
+            </w:tcMar>
+          </w:tcPr>
+          <w:p>
+            <w:pPr>
+              <w:widowControl w:val="0"/>
+              <w:pBdr>
+                <w:top w:val="nil"/>
+                <w:left w:val="nil"/>
+                <w:bottom w:val="nil"/>
+                <w:right w:val="nil"/>
+                <w:between w:val="nil"/>
+              </w:pBdr>
+              <w:spacing w:line="240" w:lineRule="auto"/>
+            </w:pPr>
+            <w:r>
+              <w:t>Use pointnet?</w:t>
+            </w:r>
+          </w:p>
+        </w:tc>
+        <w:tc>
+          <w:tcPr>
+            <w:tcW w:w="2610" w:type="dxa"/>
+            <w:shd w:val="clear" w:color="auto" w:fill="auto"/>
+            <w:tcMar>
+              <w:top w:w="100" w:type="dxa"/>
+              <w:left w:w="100" w:type="dxa"/>
+              <w:bottom w:w="100" w:type="dxa"/>
+              <w:right w:w="100" w:type="dxa"/>
+            </w:tcMar>
+          </w:tcPr>
+          <w:p>
+            <w:pPr>
+              <w:widowControl w:val="0"/>
+              <w:pBdr>
+                <w:top w:val="nil"/>
+                <w:left w:val="nil"/>
+                <w:bottom w:val="nil"/>
+                <w:right w:val="nil"/>
+                <w:between w:val="nil"/>
+              </w:pBdr>
+              <w:spacing w:line="240" w:lineRule="auto"/>
+            </w:pPr>
+            <w:r>
+              <w:t>Yeah - deep!!</w:t>
+            </w:r>
+          </w:p>
+        </w:tc>
+        <w:tc>
+          <w:tcPr>
+            <w:tcW w:w="2340" w:type="dxa"/>
+            <w:shd w:val="clear" w:color="auto" w:fill="auto"/>
+            <w:tcMar>
+              <w:top w:w="100" w:type="dxa"/>
+              <w:left w:w="100" w:type="dxa"/>
+              <w:bottom w:w="100" w:type="dxa"/>
+              <w:right w:w="100" w:type="dxa"/>
+            </w:tcMar>
+          </w:tcPr>
+          <w:p>
+            <w:pPr>
+              <w:widowControl w:val="0"/>
+              <w:pBdr>
+                <w:top w:val="nil"/>
+                <w:left w:val="nil"/>
+                <w:bottom w:val="nil"/>
+                <w:right w:val="nil"/>
+                <w:between w:val="nil"/>
+              </w:pBdr>
+              <w:spacing w:line="240" w:lineRule="auto"/>
+            </w:pPr>
+          </w:p>
+        </w:tc>
+        <w:tc>
+          <w:tcPr>
+            <w:tcW w:w="2340" w:type="dxa"/>
+          </w:tcPr>
+          <w:p>
+            <w:pPr>
+              <w:widowControl w:val="0"/>
+              <w:pBdr>
+                <w:top w:val="nil"/>
+                <w:left w:val="nil"/>
+                <w:bottom w:val="nil"/>
+                <w:right w:val="nil"/>
+                <w:between w:val="nil"/>
+              </w:pBdr>
+              <w:spacing w:line="240" w:lineRule="auto"/>
+            </w:pPr>
+            <w:r>
+              <w:t>N.A.</w:t>
+            </w:r>
+          </w:p>
+        </w:tc>
+      </w:tr>
+      <w:tr>
+        <w:tc>
+          <w:tcPr>
+            <w:tcW w:w="2690" w:type="dxa"/>
+            <w:shd w:val="clear" w:color="auto" w:fill="auto"/>
+            <w:tcMar>
+              <w:top w:w="100" w:type="dxa"/>
+              <w:left w:w="100" w:type="dxa"/>
+              <w:bottom w:w="100" w:type="dxa"/>
+              <w:right w:w="100" w:type="dxa"/>
+            </w:tcMar>
+          </w:tcPr>
+          <w:p>
+            <w:pPr>
+              <w:widowControl w:val="0"/>
+              <w:pBdr>
+                <w:top w:val="nil"/>
+                <w:left w:val="nil"/>
+                <w:bottom w:val="nil"/>
+                <w:right w:val="nil"/>
+                <w:between w:val="nil"/>
+              </w:pBdr>
+              <w:spacing w:line="240" w:lineRule="auto"/>
+            </w:pPr>
+            <w:r>
+              <w:t>Sort datapoints?</w:t>
+            </w:r>
+          </w:p>
+        </w:tc>
+        <w:tc>
+          <w:tcPr>
+            <w:tcW w:w="2610" w:type="dxa"/>
+            <w:shd w:val="clear" w:color="auto" w:fill="auto"/>
+            <w:tcMar>
+              <w:top w:w="100" w:type="dxa"/>
+              <w:left w:w="100" w:type="dxa"/>
+              <w:bottom w:w="100" w:type="dxa"/>
+              <w:right w:w="100" w:type="dxa"/>
+            </w:tcMar>
+          </w:tcPr>
+          <w:p>
+            <w:pPr>
+              <w:widowControl w:val="0"/>
+              <w:pBdr>
+                <w:top w:val="nil"/>
+                <w:left w:val="nil"/>
+                <w:bottom w:val="nil"/>
+                <w:right w:val="nil"/>
+                <w:between w:val="nil"/>
+              </w:pBdr>
+              <w:spacing w:line="240" w:lineRule="auto"/>
+            </w:pPr>
+            <w:r>
+              <w:t>irrelevant</w:t>
+            </w:r>
+          </w:p>
+        </w:tc>
+        <w:tc>
+          <w:tcPr>
+            <w:tcW w:w="2340" w:type="dxa"/>
+            <w:shd w:val="clear" w:color="auto" w:fill="auto"/>
+            <w:tcMar>
+              <w:top w:w="100" w:type="dxa"/>
+              <w:left w:w="100" w:type="dxa"/>
+              <w:bottom w:w="100" w:type="dxa"/>
+              <w:right w:w="100" w:type="dxa"/>
+            </w:tcMar>
+          </w:tcPr>
+          <w:p>
+            <w:pPr>
+              <w:widowControl w:val="0"/>
+              <w:pBdr>
+                <w:top w:val="nil"/>
+                <w:left w:val="nil"/>
+                <w:bottom w:val="nil"/>
+                <w:right w:val="nil"/>
+                <w:between w:val="nil"/>
+              </w:pBdr>
+              <w:spacing w:line="240" w:lineRule="auto"/>
+            </w:pPr>
+          </w:p>
+        </w:tc>
+        <w:tc>
+          <w:tcPr>
+            <w:tcW w:w="2340" w:type="dxa"/>
+          </w:tcPr>
+          <w:p>
+            <w:pPr>
+              <w:widowControl w:val="0"/>
+              <w:pBdr>
+                <w:top w:val="nil"/>
+                <w:left w:val="nil"/>
+                <w:bottom w:val="nil"/>
+                <w:right w:val="nil"/>
+                <w:between w:val="nil"/>
+              </w:pBdr>
+              <w:spacing w:line="240" w:lineRule="auto"/>
+            </w:pPr>
+            <w:r>
+              <w:t>Y</w:t>
+            </w:r>
+          </w:p>
+        </w:tc>
+      </w:tr>
+      <w:tr>
+        <w:tc>
+          <w:tcPr>
+            <w:tcW w:w="2690" w:type="dxa"/>
+            <w:shd w:val="clear" w:color="auto" w:fill="auto"/>
+            <w:tcMar>
+              <w:top w:w="100" w:type="dxa"/>
+              <w:left w:w="100" w:type="dxa"/>
+              <w:bottom w:w="100" w:type="dxa"/>
+              <w:right w:w="100" w:type="dxa"/>
+            </w:tcMar>
+          </w:tcPr>
+          <w:p>
+            <w:pPr>
+              <w:widowControl w:val="0"/>
+              <w:pBdr>
+                <w:top w:val="nil"/>
+                <w:left w:val="nil"/>
+                <w:bottom w:val="nil"/>
+                <w:right w:val="nil"/>
+                <w:between w:val="nil"/>
+              </w:pBdr>
+              <w:spacing w:line="240" w:lineRule="auto"/>
+            </w:pPr>
+            <w:r>
+              <w:t>Output constants in eqn?</w:t>
             </w:r>
           </w:p>
         </w:tc>
@@ -2109,15 +2090,7 @@
     </w:p>
     <w:p>
       <w:r>
-        <w:t>(2.9, 2.9)-&gt;f</w:t>
-      </w:r>
-      <w:proofErr w:type="gramStart"/>
-      <w:r>
-        <w:t>11  ---</w:t>
-      </w:r>
-      <w:proofErr w:type="gramEnd"/>
-      <w:r>
-        <w:t>&gt; f2</w:t>
+        <w:t>(2.9, 2.9)-&gt;f11  ---&gt; f2</w:t>
       </w:r>
     </w:p>
     <w:p/>

</xml_diff>

<commit_message>
File: add a backup for Google Colab Notebook
</commit_message>
<xml_diff>
--- a/Documents/GPT2Discussion.docx
+++ b/Documents/GPT2Discussion.docx
@@ -572,6 +572,9 @@
             <w:r>
               <w:t>Mesh</w:t>
             </w:r>
+            <w:r>
+              <w:t xml:space="preserve"> (Why?)</w:t>
+            </w:r>
           </w:p>
         </w:tc>
       </w:tr>
@@ -1012,6 +1015,126 @@
             </w:pPr>
             <w:r>
               <w:t>Smaller [0, 3]</w:t>
+            </w:r>
+          </w:p>
+        </w:tc>
+      </w:tr>
+      <w:tr>
+        <w:tc>
+          <w:tcPr>
+            <w:tcW w:w="2690" w:type="dxa"/>
+            <w:shd w:val="clear" w:color="auto" w:fill="auto"/>
+            <w:tcMar>
+              <w:top w:w="100" w:type="dxa"/>
+              <w:left w:w="100" w:type="dxa"/>
+              <w:bottom w:w="100" w:type="dxa"/>
+              <w:right w:w="100" w:type="dxa"/>
+            </w:tcMar>
+          </w:tcPr>
+          <w:p>
+            <w:pPr>
+              <w:widowControl w:val="0"/>
+              <w:pBdr>
+                <w:top w:val="nil"/>
+                <w:left w:val="nil"/>
+                <w:bottom w:val="nil"/>
+                <w:right w:val="nil"/>
+                <w:between w:val="nil"/>
+              </w:pBdr>
+              <w:spacing w:line="240" w:lineRule="auto"/>
+              <w:jc w:val="center"/>
+            </w:pPr>
+            <w:r>
+              <w:t>Test Interval</w:t>
+            </w:r>
+          </w:p>
+        </w:tc>
+        <w:tc>
+          <w:tcPr>
+            <w:tcW w:w="2610" w:type="dxa"/>
+            <w:shd w:val="clear" w:color="auto" w:fill="auto"/>
+            <w:tcMar>
+              <w:top w:w="100" w:type="dxa"/>
+              <w:left w:w="100" w:type="dxa"/>
+              <w:bottom w:w="100" w:type="dxa"/>
+              <w:right w:w="100" w:type="dxa"/>
+            </w:tcMar>
+          </w:tcPr>
+          <w:p>
+            <w:pPr>
+              <w:widowControl w:val="0"/>
+              <w:pBdr>
+                <w:top w:val="nil"/>
+                <w:left w:val="nil"/>
+                <w:bottom w:val="nil"/>
+                <w:right w:val="nil"/>
+                <w:between w:val="nil"/>
+              </w:pBdr>
+              <w:spacing w:line="240" w:lineRule="auto"/>
+            </w:pPr>
+            <w:r>
+              <w:t>[3.1,6]</w:t>
+            </w:r>
+          </w:p>
+        </w:tc>
+        <w:tc>
+          <w:tcPr>
+            <w:tcW w:w="2340" w:type="dxa"/>
+            <w:shd w:val="clear" w:color="auto" w:fill="auto"/>
+            <w:tcMar>
+              <w:top w:w="100" w:type="dxa"/>
+              <w:left w:w="100" w:type="dxa"/>
+              <w:bottom w:w="100" w:type="dxa"/>
+              <w:right w:w="100" w:type="dxa"/>
+            </w:tcMar>
+          </w:tcPr>
+          <w:p>
+            <w:pPr>
+              <w:widowControl w:val="0"/>
+              <w:pBdr>
+                <w:top w:val="nil"/>
+                <w:left w:val="nil"/>
+                <w:bottom w:val="nil"/>
+                <w:right w:val="nil"/>
+                <w:between w:val="nil"/>
+              </w:pBdr>
+              <w:spacing w:line="240" w:lineRule="auto"/>
+            </w:pPr>
+            <w:r>
+              <w:t>[</w:t>
+            </w:r>
+            <w:r>
+              <w:t>?</w:t>
+            </w:r>
+            <w:r>
+              <w:t>,</w:t>
+            </w:r>
+            <w:r>
+              <w:t>?</w:t>
+            </w:r>
+            <w:r>
+              <w:t>]</w:t>
+            </w:r>
+          </w:p>
+        </w:tc>
+        <w:tc>
+          <w:tcPr>
+            <w:tcW w:w="2340" w:type="dxa"/>
+          </w:tcPr>
+          <w:p>
+            <w:pPr>
+              <w:widowControl w:val="0"/>
+              <w:pBdr>
+                <w:top w:val="nil"/>
+                <w:left w:val="nil"/>
+                <w:bottom w:val="nil"/>
+                <w:right w:val="nil"/>
+                <w:between w:val="nil"/>
+              </w:pBdr>
+              <w:spacing w:line="240" w:lineRule="auto"/>
+            </w:pPr>
+            <w:r>
+              <w:t>[3.1,6]</w:t>
             </w:r>
           </w:p>
         </w:tc>
@@ -1288,7 +1411,7 @@
               <w:spacing w:line="240" w:lineRule="auto"/>
             </w:pPr>
             <w:r>
-              <w:t>Many (5 million?)</w:t>
+              <w:t>Many (5 million)</w:t>
             </w:r>
           </w:p>
         </w:tc>
@@ -2096,12 +2219,12 @@
     <w:p/>
     <w:p>
       <w:r>
+        <w:lastRenderedPageBreak/>
         <w:t>3-x:</w:t>
       </w:r>
     </w:p>
     <w:p>
       <w:r>
-        <w:lastRenderedPageBreak/>
         <w:t>(0.1, 2.9)-&gt;g1</w:t>
       </w:r>
     </w:p>

</xml_diff>

<commit_message>
Fix: add a safe wrapper for sqrt; Feat: use parallel GP to speed up the inference process
</commit_message>
<xml_diff>
--- a/Documents/GPT2Discussion.docx
+++ b/Documents/GPT2Discussion.docx
@@ -21,11 +21,19 @@
       </w:r>
     </w:p>
     <w:p>
+      <w:proofErr w:type="spellStart"/>
       <w:r>
         <w:rPr>
           <w:rFonts w:ascii="Arial Unicode MS" w:eastAsia="Arial Unicode MS" w:hAnsi="Arial Unicode MS" w:cs="Arial Unicode MS"/>
         </w:rPr>
-        <w:t>Eg it takes in {(1, 2), (2, 3), (3, 4)} → “x + 1”</w:t>
+        <w:t>Eg</w:t>
+      </w:r>
+      <w:proofErr w:type="spellEnd"/>
+      <w:r>
+        <w:rPr>
+          <w:rFonts w:ascii="Arial Unicode MS" w:eastAsia="Arial Unicode MS" w:hAnsi="Arial Unicode MS" w:cs="Arial Unicode MS"/>
+        </w:rPr>
+        <w:t xml:space="preserve"> it takes in {(1, 2), (2, 3), (3, 4)} → “x + 1”</w:t>
       </w:r>
     </w:p>
     <w:p/>
@@ -51,7 +59,15 @@
     </w:p>
     <w:p>
       <w:r>
-        <w:t>We take the eqn and TX and we get PY</w:t>
+        <w:t xml:space="preserve">We take the </w:t>
+      </w:r>
+      <w:proofErr w:type="spellStart"/>
+      <w:r>
+        <w:t>eqn</w:t>
+      </w:r>
+      <w:proofErr w:type="spellEnd"/>
+      <w:r>
+        <w:t xml:space="preserve"> and TX and we get PY</w:t>
       </w:r>
     </w:p>
     <w:p>
@@ -91,11 +107,6 @@
     <w:p>
       <w:r>
         <w:t>y=3-x</w:t>
-      </w:r>
-    </w:p>
-    <w:p>
-      <w:r>
-        <w:br w:type="page"/>
       </w:r>
     </w:p>
     <w:p/>
@@ -103,7 +114,8 @@
     <w:tbl>
       <w:tblPr>
         <w:tblStyle w:val="a"/>
-        <w:tblW w:w="9980" w:type="dxa"/>
+        <w:tblpPr w:leftFromText="180" w:rightFromText="180" w:vertAnchor="page" w:horzAnchor="margin" w:tblpY="6871"/>
+        <w:tblW w:w="12320" w:type="dxa"/>
         <w:tblBorders>
           <w:top w:val="single" w:sz="8" w:space="0" w:color="000000"/>
           <w:left w:val="single" w:sz="8" w:space="0" w:color="000000"/>
@@ -119,6 +131,7 @@
         <w:gridCol w:w="2610"/>
         <w:gridCol w:w="2340"/>
         <w:gridCol w:w="2340"/>
+        <w:gridCol w:w="2340"/>
       </w:tblGrid>
       <w:tr>
         <w:tc>
@@ -192,6 +205,33 @@
         <w:tc>
           <w:tcPr>
             <w:tcW w:w="2340" w:type="dxa"/>
+          </w:tcPr>
+          <w:p>
+            <w:pPr>
+              <w:widowControl w:val="0"/>
+              <w:pBdr>
+                <w:top w:val="nil"/>
+                <w:left w:val="nil"/>
+                <w:bottom w:val="nil"/>
+                <w:right w:val="nil"/>
+                <w:between w:val="nil"/>
+              </w:pBdr>
+              <w:spacing w:line="240" w:lineRule="auto"/>
+              <w:rPr>
+                <w:b/>
+              </w:rPr>
+            </w:pPr>
+            <w:r>
+              <w:rPr>
+                <w:b/>
+              </w:rPr>
+              <w:t>Simple Sorted</w:t>
+            </w:r>
+          </w:p>
+        </w:tc>
+        <w:tc>
+          <w:tcPr>
+            <w:tcW w:w="2340" w:type="dxa"/>
             <w:shd w:val="clear" w:color="auto" w:fill="auto"/>
             <w:tcMar>
               <w:top w:w="100" w:type="dxa"/>
@@ -246,7 +286,7 @@
               <w:rPr>
                 <w:b/>
               </w:rPr>
-              <w:t>Sorted Experiment</w:t>
+              <w:t>Sorted Complicated</w:t>
             </w:r>
           </w:p>
         </w:tc>
@@ -312,6 +352,27 @@
         <w:tc>
           <w:tcPr>
             <w:tcW w:w="2340" w:type="dxa"/>
+          </w:tcPr>
+          <w:p>
+            <w:pPr>
+              <w:widowControl w:val="0"/>
+              <w:pBdr>
+                <w:top w:val="nil"/>
+                <w:left w:val="nil"/>
+                <w:bottom w:val="nil"/>
+                <w:right w:val="nil"/>
+                <w:between w:val="nil"/>
+              </w:pBdr>
+              <w:spacing w:line="240" w:lineRule="auto"/>
+            </w:pPr>
+            <w:r>
+              <w:t>1</w:t>
+            </w:r>
+          </w:p>
+        </w:tc>
+        <w:tc>
+          <w:tcPr>
+            <w:tcW w:w="2340" w:type="dxa"/>
             <w:shd w:val="clear" w:color="auto" w:fill="auto"/>
             <w:tcMar>
               <w:top w:w="100" w:type="dxa"/>
@@ -420,6 +481,27 @@
         <w:tc>
           <w:tcPr>
             <w:tcW w:w="2340" w:type="dxa"/>
+          </w:tcPr>
+          <w:p>
+            <w:pPr>
+              <w:widowControl w:val="0"/>
+              <w:pBdr>
+                <w:top w:val="nil"/>
+                <w:left w:val="nil"/>
+                <w:bottom w:val="nil"/>
+                <w:right w:val="nil"/>
+                <w:between w:val="nil"/>
+              </w:pBdr>
+              <w:spacing w:line="240" w:lineRule="auto"/>
+            </w:pPr>
+            <w:r>
+              <w:t>2</w:t>
+            </w:r>
+          </w:p>
+        </w:tc>
+        <w:tc>
+          <w:tcPr>
+            <w:tcW w:w="2340" w:type="dxa"/>
             <w:shd w:val="clear" w:color="auto" w:fill="auto"/>
             <w:tcMar>
               <w:top w:w="100" w:type="dxa"/>
@@ -528,6 +610,27 @@
         <w:tc>
           <w:tcPr>
             <w:tcW w:w="2340" w:type="dxa"/>
+          </w:tcPr>
+          <w:p>
+            <w:pPr>
+              <w:widowControl w:val="0"/>
+              <w:pBdr>
+                <w:top w:val="nil"/>
+                <w:left w:val="nil"/>
+                <w:bottom w:val="nil"/>
+                <w:right w:val="nil"/>
+                <w:between w:val="nil"/>
+              </w:pBdr>
+              <w:spacing w:line="240" w:lineRule="auto"/>
+            </w:pPr>
+            <w:r>
+              <w:t>Mesh</w:t>
+            </w:r>
+          </w:p>
+        </w:tc>
+        <w:tc>
+          <w:tcPr>
+            <w:tcW w:w="2340" w:type="dxa"/>
             <w:shd w:val="clear" w:color="auto" w:fill="auto"/>
             <w:tcMar>
               <w:top w:w="100" w:type="dxa"/>
@@ -570,10 +673,7 @@
               <w:spacing w:line="240" w:lineRule="auto"/>
             </w:pPr>
             <w:r>
-              <w:t>Mesh</w:t>
-            </w:r>
-            <w:r>
-              <w:t xml:space="preserve"> (Why?)</w:t>
+              <w:t>Mesh (Why?)</w:t>
             </w:r>
           </w:p>
         </w:tc>
@@ -639,6 +739,27 @@
         <w:tc>
           <w:tcPr>
             <w:tcW w:w="2340" w:type="dxa"/>
+          </w:tcPr>
+          <w:p>
+            <w:pPr>
+              <w:widowControl w:val="0"/>
+              <w:pBdr>
+                <w:top w:val="nil"/>
+                <w:left w:val="nil"/>
+                <w:bottom w:val="nil"/>
+                <w:right w:val="nil"/>
+                <w:between w:val="nil"/>
+              </w:pBdr>
+              <w:spacing w:line="240" w:lineRule="auto"/>
+            </w:pPr>
+            <w:r>
+              <w:t>Many [30]</w:t>
+            </w:r>
+          </w:p>
+        </w:tc>
+        <w:tc>
+          <w:tcPr>
+            <w:tcW w:w="2340" w:type="dxa"/>
             <w:shd w:val="clear" w:color="auto" w:fill="auto"/>
             <w:tcMar>
               <w:top w:w="100" w:type="dxa"/>
@@ -681,16 +802,7 @@
               <w:spacing w:line="240" w:lineRule="auto"/>
             </w:pPr>
             <w:r>
-              <w:t>Many [</w:t>
-            </w:r>
-            <w:r>
-              <w:t>5</w:t>
-            </w:r>
-            <w:r>
-              <w:t>00</w:t>
-            </w:r>
-            <w:r>
-              <w:t>]</w:t>
+              <w:t>Many [500]</w:t>
             </w:r>
           </w:p>
         </w:tc>
@@ -756,6 +868,27 @@
         <w:tc>
           <w:tcPr>
             <w:tcW w:w="2340" w:type="dxa"/>
+          </w:tcPr>
+          <w:p>
+            <w:pPr>
+              <w:widowControl w:val="0"/>
+              <w:pBdr>
+                <w:top w:val="nil"/>
+                <w:left w:val="nil"/>
+                <w:bottom w:val="nil"/>
+                <w:right w:val="nil"/>
+                <w:between w:val="nil"/>
+              </w:pBdr>
+              <w:spacing w:line="240" w:lineRule="auto"/>
+            </w:pPr>
+            <w:r>
+              <w:t>Few [+, x, sqrt, sin]</w:t>
+            </w:r>
+          </w:p>
+        </w:tc>
+        <w:tc>
+          <w:tcPr>
+            <w:tcW w:w="2340" w:type="dxa"/>
             <w:shd w:val="clear" w:color="auto" w:fill="auto"/>
             <w:tcMar>
               <w:top w:w="100" w:type="dxa"/>
@@ -864,6 +997,27 @@
         <w:tc>
           <w:tcPr>
             <w:tcW w:w="2340" w:type="dxa"/>
+          </w:tcPr>
+          <w:p>
+            <w:pPr>
+              <w:widowControl w:val="0"/>
+              <w:pBdr>
+                <w:top w:val="nil"/>
+                <w:left w:val="nil"/>
+                <w:bottom w:val="nil"/>
+                <w:right w:val="nil"/>
+                <w:between w:val="nil"/>
+              </w:pBdr>
+              <w:spacing w:line="240" w:lineRule="auto"/>
+            </w:pPr>
+            <w:r>
+              <w:t>Simple (few levels) 2</w:t>
+            </w:r>
+          </w:p>
+        </w:tc>
+        <w:tc>
+          <w:tcPr>
+            <w:tcW w:w="2340" w:type="dxa"/>
             <w:shd w:val="clear" w:color="auto" w:fill="auto"/>
             <w:tcMar>
               <w:top w:w="100" w:type="dxa"/>
@@ -972,6 +1126,27 @@
         <w:tc>
           <w:tcPr>
             <w:tcW w:w="2340" w:type="dxa"/>
+          </w:tcPr>
+          <w:p>
+            <w:pPr>
+              <w:widowControl w:val="0"/>
+              <w:pBdr>
+                <w:top w:val="nil"/>
+                <w:left w:val="nil"/>
+                <w:bottom w:val="nil"/>
+                <w:right w:val="nil"/>
+                <w:between w:val="nil"/>
+              </w:pBdr>
+              <w:spacing w:line="240" w:lineRule="auto"/>
+            </w:pPr>
+            <w:r>
+              <w:t>Smaller [0, 3]</w:t>
+            </w:r>
+          </w:p>
+        </w:tc>
+        <w:tc>
+          <w:tcPr>
+            <w:tcW w:w="2340" w:type="dxa"/>
             <w:shd w:val="clear" w:color="auto" w:fill="auto"/>
             <w:tcMar>
               <w:top w:w="100" w:type="dxa"/>
@@ -1080,40 +1255,49 @@
         <w:tc>
           <w:tcPr>
             <w:tcW w:w="2340" w:type="dxa"/>
-            <w:shd w:val="clear" w:color="auto" w:fill="auto"/>
-            <w:tcMar>
-              <w:top w:w="100" w:type="dxa"/>
-              <w:left w:w="100" w:type="dxa"/>
-              <w:bottom w:w="100" w:type="dxa"/>
-              <w:right w:w="100" w:type="dxa"/>
-            </w:tcMar>
-          </w:tcPr>
-          <w:p>
-            <w:pPr>
-              <w:widowControl w:val="0"/>
-              <w:pBdr>
-                <w:top w:val="nil"/>
-                <w:left w:val="nil"/>
-                <w:bottom w:val="nil"/>
-                <w:right w:val="nil"/>
-                <w:between w:val="nil"/>
-              </w:pBdr>
-              <w:spacing w:line="240" w:lineRule="auto"/>
-            </w:pPr>
-            <w:r>
-              <w:t>[</w:t>
-            </w:r>
-            <w:r>
-              <w:t>?</w:t>
-            </w:r>
-            <w:r>
-              <w:t>,</w:t>
-            </w:r>
-            <w:r>
-              <w:t>?</w:t>
-            </w:r>
-            <w:r>
-              <w:t>]</w:t>
+          </w:tcPr>
+          <w:p>
+            <w:pPr>
+              <w:widowControl w:val="0"/>
+              <w:pBdr>
+                <w:top w:val="nil"/>
+                <w:left w:val="nil"/>
+                <w:bottom w:val="nil"/>
+                <w:right w:val="nil"/>
+                <w:between w:val="nil"/>
+              </w:pBdr>
+              <w:spacing w:line="240" w:lineRule="auto"/>
+            </w:pPr>
+            <w:r>
+              <w:t>[3.1,6]</w:t>
+            </w:r>
+          </w:p>
+        </w:tc>
+        <w:tc>
+          <w:tcPr>
+            <w:tcW w:w="2340" w:type="dxa"/>
+            <w:shd w:val="clear" w:color="auto" w:fill="auto"/>
+            <w:tcMar>
+              <w:top w:w="100" w:type="dxa"/>
+              <w:left w:w="100" w:type="dxa"/>
+              <w:bottom w:w="100" w:type="dxa"/>
+              <w:right w:w="100" w:type="dxa"/>
+            </w:tcMar>
+          </w:tcPr>
+          <w:p>
+            <w:pPr>
+              <w:widowControl w:val="0"/>
+              <w:pBdr>
+                <w:top w:val="nil"/>
+                <w:left w:val="nil"/>
+                <w:bottom w:val="nil"/>
+                <w:right w:val="nil"/>
+                <w:between w:val="nil"/>
+              </w:pBdr>
+              <w:spacing w:line="240" w:lineRule="auto"/>
+            </w:pPr>
+            <w:r>
+              <w:t>[?,?]</w:t>
             </w:r>
           </w:p>
         </w:tc>
@@ -1196,7 +1380,28 @@
               </w:rPr>
             </w:pPr>
             <w:r>
-              <w:t>y</w:t>
+              <w:t xml:space="preserve">Y </w:t>
+            </w:r>
+          </w:p>
+        </w:tc>
+        <w:tc>
+          <w:tcPr>
+            <w:tcW w:w="2340" w:type="dxa"/>
+          </w:tcPr>
+          <w:p>
+            <w:pPr>
+              <w:widowControl w:val="0"/>
+              <w:pBdr>
+                <w:top w:val="nil"/>
+                <w:left w:val="nil"/>
+                <w:bottom w:val="nil"/>
+                <w:right w:val="nil"/>
+                <w:between w:val="nil"/>
+              </w:pBdr>
+              <w:spacing w:line="240" w:lineRule="auto"/>
+            </w:pPr>
+            <w:r>
+              <w:t>Y</w:t>
             </w:r>
           </w:p>
         </w:tc>
@@ -1245,19 +1450,13 @@
               <w:spacing w:line="240" w:lineRule="auto"/>
             </w:pPr>
             <w:r>
-              <w:t>(</w:t>
-            </w:r>
-            <w:r>
-              <w:t xml:space="preserve">sorted </w:t>
-            </w:r>
-            <w:r>
-              <w:t>y</w:t>
-            </w:r>
-            <w:r>
-              <w:t xml:space="preserve"> values</w:t>
-            </w:r>
-            <w:r>
-              <w:t>)</w:t>
+              <w:t xml:space="preserve">(x, </w:t>
+            </w:r>
+            <w:r>
+              <w:t>Y S</w:t>
+            </w:r>
+            <w:r>
+              <w:t>orted)</w:t>
             </w:r>
           </w:p>
         </w:tc>
@@ -1317,6 +1516,32 @@
         <w:tc>
           <w:tcPr>
             <w:tcW w:w="2340" w:type="dxa"/>
+          </w:tcPr>
+          <w:p>
+            <w:pPr>
+              <w:widowControl w:val="0"/>
+              <w:pBdr>
+                <w:top w:val="nil"/>
+                <w:left w:val="nil"/>
+                <w:bottom w:val="nil"/>
+                <w:right w:val="nil"/>
+                <w:between w:val="nil"/>
+              </w:pBdr>
+              <w:spacing w:line="240" w:lineRule="auto"/>
+            </w:pPr>
+            <w:proofErr w:type="gramStart"/>
+            <w:r>
+              <w:t>X,Y</w:t>
+            </w:r>
+            <w:proofErr w:type="gramEnd"/>
+            <w:r>
+              <w:t xml:space="preserve"> Sorted</w:t>
+            </w:r>
+          </w:p>
+        </w:tc>
+        <w:tc>
+          <w:tcPr>
+            <w:tcW w:w="2340" w:type="dxa"/>
             <w:shd w:val="clear" w:color="auto" w:fill="auto"/>
             <w:tcMar>
               <w:top w:w="100" w:type="dxa"/>
@@ -1418,28 +1643,57 @@
         <w:tc>
           <w:tcPr>
             <w:tcW w:w="2340" w:type="dxa"/>
-            <w:shd w:val="clear" w:color="auto" w:fill="auto"/>
-            <w:tcMar>
-              <w:top w:w="100" w:type="dxa"/>
-              <w:left w:w="100" w:type="dxa"/>
-              <w:bottom w:w="100" w:type="dxa"/>
-              <w:right w:w="100" w:type="dxa"/>
-            </w:tcMar>
-          </w:tcPr>
-          <w:p>
-            <w:pPr>
-              <w:widowControl w:val="0"/>
-              <w:pBdr>
-                <w:top w:val="nil"/>
-                <w:left w:val="nil"/>
-                <w:bottom w:val="nil"/>
-                <w:right w:val="nil"/>
-                <w:between w:val="nil"/>
-              </w:pBdr>
-              <w:spacing w:line="240" w:lineRule="auto"/>
-            </w:pPr>
-            <w:r>
-              <w:t>Many many more</w:t>
+          </w:tcPr>
+          <w:p>
+            <w:pPr>
+              <w:widowControl w:val="0"/>
+              <w:pBdr>
+                <w:top w:val="nil"/>
+                <w:left w:val="nil"/>
+                <w:bottom w:val="nil"/>
+                <w:right w:val="nil"/>
+                <w:between w:val="nil"/>
+              </w:pBdr>
+              <w:spacing w:line="240" w:lineRule="auto"/>
+            </w:pPr>
+            <w:r>
+              <w:t>Many (5 million)</w:t>
+            </w:r>
+          </w:p>
+        </w:tc>
+        <w:tc>
+          <w:tcPr>
+            <w:tcW w:w="2340" w:type="dxa"/>
+            <w:shd w:val="clear" w:color="auto" w:fill="auto"/>
+            <w:tcMar>
+              <w:top w:w="100" w:type="dxa"/>
+              <w:left w:w="100" w:type="dxa"/>
+              <w:bottom w:w="100" w:type="dxa"/>
+              <w:right w:w="100" w:type="dxa"/>
+            </w:tcMar>
+          </w:tcPr>
+          <w:p>
+            <w:pPr>
+              <w:widowControl w:val="0"/>
+              <w:pBdr>
+                <w:top w:val="nil"/>
+                <w:left w:val="nil"/>
+                <w:bottom w:val="nil"/>
+                <w:right w:val="nil"/>
+                <w:between w:val="nil"/>
+              </w:pBdr>
+              <w:spacing w:line="240" w:lineRule="auto"/>
+            </w:pPr>
+            <w:r>
+              <w:t xml:space="preserve">Many </w:t>
+            </w:r>
+            <w:proofErr w:type="spellStart"/>
+            <w:r>
+              <w:t>many</w:t>
+            </w:r>
+            <w:proofErr w:type="spellEnd"/>
+            <w:r>
+              <w:t xml:space="preserve"> more</w:t>
             </w:r>
           </w:p>
         </w:tc>
@@ -1525,6 +1779,27 @@
         <w:tc>
           <w:tcPr>
             <w:tcW w:w="2340" w:type="dxa"/>
+          </w:tcPr>
+          <w:p>
+            <w:pPr>
+              <w:widowControl w:val="0"/>
+              <w:pBdr>
+                <w:top w:val="nil"/>
+                <w:left w:val="nil"/>
+                <w:bottom w:val="nil"/>
+                <w:right w:val="nil"/>
+                <w:between w:val="nil"/>
+              </w:pBdr>
+              <w:spacing w:line="240" w:lineRule="auto"/>
+            </w:pPr>
+            <w:r>
+              <w:t>Not too many (50%)</w:t>
+            </w:r>
+          </w:p>
+        </w:tc>
+        <w:tc>
+          <w:tcPr>
+            <w:tcW w:w="2340" w:type="dxa"/>
             <w:shd w:val="clear" w:color="auto" w:fill="auto"/>
             <w:tcMar>
               <w:top w:w="100" w:type="dxa"/>
@@ -1611,6 +1886,27 @@
               <w:bottom w:w="100" w:type="dxa"/>
               <w:right w:w="100" w:type="dxa"/>
             </w:tcMar>
+          </w:tcPr>
+          <w:p>
+            <w:pPr>
+              <w:widowControl w:val="0"/>
+              <w:pBdr>
+                <w:top w:val="nil"/>
+                <w:left w:val="nil"/>
+                <w:bottom w:val="nil"/>
+                <w:right w:val="nil"/>
+                <w:between w:val="nil"/>
+              </w:pBdr>
+              <w:spacing w:line="240" w:lineRule="auto"/>
+            </w:pPr>
+            <w:r>
+              <w:t>Small [-1, 1]</w:t>
+            </w:r>
+          </w:p>
+        </w:tc>
+        <w:tc>
+          <w:tcPr>
+            <w:tcW w:w="2340" w:type="dxa"/>
           </w:tcPr>
           <w:p>
             <w:pPr>
@@ -1736,6 +2032,24 @@
         <w:tc>
           <w:tcPr>
             <w:tcW w:w="2340" w:type="dxa"/>
+          </w:tcPr>
+          <w:p>
+            <w:pPr>
+              <w:widowControl w:val="0"/>
+              <w:pBdr>
+                <w:top w:val="nil"/>
+                <w:left w:val="nil"/>
+                <w:bottom w:val="nil"/>
+                <w:right w:val="nil"/>
+                <w:between w:val="nil"/>
+              </w:pBdr>
+              <w:spacing w:line="240" w:lineRule="auto"/>
+            </w:pPr>
+          </w:p>
+        </w:tc>
+        <w:tc>
+          <w:tcPr>
+            <w:tcW w:w="2340" w:type="dxa"/>
             <w:shd w:val="clear" w:color="auto" w:fill="auto"/>
             <w:tcMar>
               <w:top w:w="100" w:type="dxa"/>
@@ -1831,6 +2145,24 @@
         <w:tc>
           <w:tcPr>
             <w:tcW w:w="2340" w:type="dxa"/>
+          </w:tcPr>
+          <w:p>
+            <w:pPr>
+              <w:widowControl w:val="0"/>
+              <w:pBdr>
+                <w:top w:val="nil"/>
+                <w:left w:val="nil"/>
+                <w:bottom w:val="nil"/>
+                <w:right w:val="nil"/>
+                <w:between w:val="nil"/>
+              </w:pBdr>
+              <w:spacing w:line="240" w:lineRule="auto"/>
+            </w:pPr>
+          </w:p>
+        </w:tc>
+        <w:tc>
+          <w:tcPr>
+            <w:tcW w:w="2340" w:type="dxa"/>
             <w:shd w:val="clear" w:color="auto" w:fill="auto"/>
             <w:tcMar>
               <w:top w:w="100" w:type="dxa"/>
@@ -1897,7 +2229,15 @@
               <w:spacing w:line="240" w:lineRule="auto"/>
             </w:pPr>
             <w:r>
-              <w:t>Use pointnet?</w:t>
+              <w:t xml:space="preserve">Use </w:t>
+            </w:r>
+            <w:proofErr w:type="spellStart"/>
+            <w:r>
+              <w:t>pointnet</w:t>
+            </w:r>
+            <w:proofErr w:type="spellEnd"/>
+            <w:r>
+              <w:t>?</w:t>
             </w:r>
           </w:p>
         </w:tc>
@@ -1927,6 +2267,24 @@
             <w:r>
               <w:t>Yeah - deep!!</w:t>
             </w:r>
+          </w:p>
+        </w:tc>
+        <w:tc>
+          <w:tcPr>
+            <w:tcW w:w="2340" w:type="dxa"/>
+          </w:tcPr>
+          <w:p>
+            <w:pPr>
+              <w:widowControl w:val="0"/>
+              <w:pBdr>
+                <w:top w:val="nil"/>
+                <w:left w:val="nil"/>
+                <w:bottom w:val="nil"/>
+                <w:right w:val="nil"/>
+                <w:between w:val="nil"/>
+              </w:pBdr>
+              <w:spacing w:line="240" w:lineRule="auto"/>
+            </w:pPr>
           </w:p>
         </w:tc>
         <w:tc>
@@ -2036,6 +2394,24 @@
         <w:tc>
           <w:tcPr>
             <w:tcW w:w="2340" w:type="dxa"/>
+          </w:tcPr>
+          <w:p>
+            <w:pPr>
+              <w:widowControl w:val="0"/>
+              <w:pBdr>
+                <w:top w:val="nil"/>
+                <w:left w:val="nil"/>
+                <w:bottom w:val="nil"/>
+                <w:right w:val="nil"/>
+                <w:between w:val="nil"/>
+              </w:pBdr>
+              <w:spacing w:line="240" w:lineRule="auto"/>
+            </w:pPr>
+          </w:p>
+        </w:tc>
+        <w:tc>
+          <w:tcPr>
+            <w:tcW w:w="2340" w:type="dxa"/>
             <w:shd w:val="clear" w:color="auto" w:fill="auto"/>
             <w:tcMar>
               <w:top w:w="100" w:type="dxa"/>
@@ -2105,7 +2481,15 @@
               <w:spacing w:line="240" w:lineRule="auto"/>
             </w:pPr>
             <w:r>
-              <w:t>Output constants in eqn?</w:t>
+              <w:t xml:space="preserve">Output constants in </w:t>
+            </w:r>
+            <w:proofErr w:type="spellStart"/>
+            <w:r>
+              <w:t>eqn</w:t>
+            </w:r>
+            <w:proofErr w:type="spellEnd"/>
+            <w:r>
+              <w:t>?</w:t>
             </w:r>
           </w:p>
         </w:tc>
@@ -2135,6 +2519,24 @@
             <w:r>
               <w:t>No, learn structure only</w:t>
             </w:r>
+          </w:p>
+        </w:tc>
+        <w:tc>
+          <w:tcPr>
+            <w:tcW w:w="2340" w:type="dxa"/>
+          </w:tcPr>
+          <w:p>
+            <w:pPr>
+              <w:widowControl w:val="0"/>
+              <w:pBdr>
+                <w:top w:val="nil"/>
+                <w:left w:val="nil"/>
+                <w:bottom w:val="nil"/>
+                <w:right w:val="nil"/>
+                <w:between w:val="nil"/>
+              </w:pBdr>
+              <w:spacing w:line="240" w:lineRule="auto"/>
+            </w:pPr>
           </w:p>
         </w:tc>
         <w:tc>
@@ -2185,6 +2587,13 @@
         </w:tc>
       </w:tr>
     </w:tbl>
+    <w:p>
+      <w:r>
+        <w:br w:type="page"/>
+      </w:r>
+    </w:p>
+    <w:p/>
+    <w:p/>
     <w:p/>
     <w:p>
       <w:r>
@@ -2213,13 +2622,20 @@
     </w:p>
     <w:p>
       <w:r>
-        <w:t>(2.9, 2.9)-&gt;f11  ---&gt; f2</w:t>
+        <w:t>(2.9, 2.9)-&gt;f</w:t>
+      </w:r>
+      <w:proofErr w:type="gramStart"/>
+      <w:r>
+        <w:t>11  ---</w:t>
+      </w:r>
+      <w:proofErr w:type="gramEnd"/>
+      <w:r>
+        <w:t>&gt; f2</w:t>
       </w:r>
     </w:p>
     <w:p/>
     <w:p>
       <w:r>
-        <w:lastRenderedPageBreak/>
         <w:t>3-x:</w:t>
       </w:r>
     </w:p>
@@ -2242,6 +2658,36 @@
     <w:p>
       <w:r>
         <w:t>(2.9, 0.1)-&gt;g11</w:t>
+      </w:r>
+    </w:p>
+    <w:p/>
+    <w:p/>
+    <w:p>
+      <w:r>
+        <w:t>(x0=0.</w:t>
+      </w:r>
+      <w:proofErr w:type="gramStart"/>
+      <w:r>
+        <w:t>1,y</w:t>
+      </w:r>
+      <w:proofErr w:type="gramEnd"/>
+      <w:r>
+        <w:t>0=</w:t>
+      </w:r>
+      <w:r>
+        <w:t>1.1</w:t>
+      </w:r>
+      <w:r>
+        <w:t>) , (x1=0.2,y1=0.9)</w:t>
+      </w:r>
+    </w:p>
+    <w:p/>
+    <w:p>
+      <w:r>
+        <w:t>0.9</w:t>
+      </w:r>
+      <w:r>
+        <w:t xml:space="preserve"> 1.1 </w:t>
       </w:r>
     </w:p>
     <w:sectPr>

</xml_diff>